<commit_message>
Updated progress report by Marco
</commit_message>
<xml_diff>
--- a/Progress Report.docx
+++ b/Progress Report.docx
@@ -1,6 +1,6 @@
 
 <file path=word/document.xml><?xml version="1.0" encoding="utf-8"?>
-<w:document xmlns:wpc="http://schemas.microsoft.com/office/word/2010/wordprocessingCanvas" xmlns:cx="http://schemas.microsoft.com/office/drawing/2014/chartex" xmlns:cx1="http://schemas.microsoft.com/office/drawing/2015/9/8/chartex" xmlns:cx2="http://schemas.microsoft.com/office/drawing/2015/10/21/chartex" xmlns:cx3="http://schemas.microsoft.com/office/drawing/2016/5/9/chartex" xmlns:cx4="http://schemas.microsoft.com/office/drawing/2016/5/10/chartex" xmlns:cx5="http://schemas.microsoft.com/office/drawing/2016/5/11/chartex" xmlns:cx6="http://schemas.microsoft.com/office/drawing/2016/5/12/chartex" xmlns:cx7="http://schemas.microsoft.com/office/drawing/2016/5/13/chartex" xmlns:cx8="http://schemas.microsoft.com/office/drawing/2016/5/14/chartex" xmlns:mc="http://schemas.openxmlformats.org/markup-compatibility/2006" xmlns:aink="http://schemas.microsoft.com/office/drawing/2016/ink" xmlns:am3d="http://schemas.microsoft.com/office/drawing/2017/model3d" xmlns:o="urn:schemas-microsoft-com:office:office" xmlns:r="http://schemas.openxmlformats.org/officeDocument/2006/relationships" xmlns:m="http://schemas.openxmlformats.org/officeDocument/2006/math" xmlns:v="urn:schemas-microsoft-com:vml" xmlns:wp14="http://schemas.microsoft.com/office/word/2010/wordprocessingDrawing" xmlns:wp="http://schemas.openxmlformats.org/drawingml/2006/wordprocessingDrawing" xmlns:w10="urn:schemas-microsoft-com:office:word" xmlns:w="http://schemas.openxmlformats.org/wordprocessingml/2006/main" xmlns:w14="http://schemas.microsoft.com/office/word/2010/wordml" xmlns:w15="http://schemas.microsoft.com/office/word/2012/wordml" xmlns:w16cid="http://schemas.microsoft.com/office/word/2016/wordml/cid" xmlns:w16se="http://schemas.microsoft.com/office/word/2015/wordml/symex" xmlns:wpg="http://schemas.microsoft.com/office/word/2010/wordprocessingGroup" xmlns:wpi="http://schemas.microsoft.com/office/word/2010/wordprocessingInk" xmlns:wne="http://schemas.microsoft.com/office/word/2006/wordml" xmlns:wps="http://schemas.microsoft.com/office/word/2010/wordprocessingShape" mc:Ignorable="w14 w15 w16se w16cid wp14">
+<w:document xmlns:wpc="http://schemas.microsoft.com/office/word/2010/wordprocessingCanvas" xmlns:cx="http://schemas.microsoft.com/office/drawing/2014/chartex" xmlns:mc="http://schemas.openxmlformats.org/markup-compatibility/2006" xmlns:o="urn:schemas-microsoft-com:office:office" xmlns:r="http://schemas.openxmlformats.org/officeDocument/2006/relationships" xmlns:m="http://schemas.openxmlformats.org/officeDocument/2006/math" xmlns:v="urn:schemas-microsoft-com:vml" xmlns:wp14="http://schemas.microsoft.com/office/word/2010/wordprocessingDrawing" xmlns:wp="http://schemas.openxmlformats.org/drawingml/2006/wordprocessingDrawing" xmlns:w10="urn:schemas-microsoft-com:office:word" xmlns:w="http://schemas.openxmlformats.org/wordprocessingml/2006/main" xmlns:w14="http://schemas.microsoft.com/office/word/2010/wordml" xmlns:w15="http://schemas.microsoft.com/office/word/2012/wordml" xmlns:w16se="http://schemas.microsoft.com/office/word/2015/wordml/symex" xmlns:wpg="http://schemas.microsoft.com/office/word/2010/wordprocessingGroup" xmlns:wpi="http://schemas.microsoft.com/office/word/2010/wordprocessingInk" xmlns:wne="http://schemas.microsoft.com/office/word/2006/wordml" xmlns:wps="http://schemas.microsoft.com/office/word/2010/wordprocessingShape" mc:Ignorable="w14 w15 w16se wp14">
   <w:body>
     <w:p>
       <w:pPr>
@@ -222,28 +222,22 @@
         <w:rPr>
           <w:rFonts w:ascii="Times New Roman" w:hAnsi="Times New Roman" w:cs="Times New Roman"/>
         </w:rPr>
-        <w:t>The first thing to consider when tackling this problem is choosing our loss function and performance metric. Our initial approach was treating this as a classification problem, adopting 0-1 loss and measuring our performance using CCR. However, such a method would consider it wrong if a ground truth label is 3 and our prediction was 3.5, even though such a case is relatively correct. For this, we decided to</w:t>
-      </w:r>
-      <w:r>
-        <w:rPr>
-          <w:rFonts w:ascii="Times New Roman" w:hAnsi="Times New Roman" w:cs="Times New Roman"/>
-        </w:rPr>
-        <w:t xml:space="preserve"> use mean absolute error in measuring performance</w:t>
-      </w:r>
-      <w:r>
-        <w:rPr>
-          <w:rFonts w:ascii="Times New Roman" w:hAnsi="Times New Roman" w:cs="Times New Roman"/>
-        </w:rPr>
-        <w:t xml:space="preserve"> and treat this as a regression problem with the following constraint. Since ratings are only allowed in 0.5 increments from 0.5 to 5,  we will be rounding our predictions to the</w:t>
+        <w:t xml:space="preserve">The first thing to consider when tackling this problem is choosing our loss function and performance metric. Our initial approach was treating this as a classification problem, adopting 0-1 loss and measuring our performance using CCR. However, such a method would consider it wrong if a ground truth label is 3 and our prediction was 3.5, even though such a case is relatively correct. For this, we decided to use mean absolute error in measuring performance and treat this as a regression problem with the following constraint. Since ratings are only allowed in </w:t>
+      </w:r>
+      <w:r>
+        <w:rPr>
+          <w:rFonts w:ascii="Times New Roman" w:hAnsi="Times New Roman" w:cs="Times New Roman"/>
+        </w:rPr>
+        <w:t>0.5 increments from 0.5 to 5, w</w:t>
+      </w:r>
+      <w:r>
+        <w:rPr>
+          <w:rFonts w:ascii="Times New Roman" w:hAnsi="Times New Roman" w:cs="Times New Roman"/>
+        </w:rPr>
+        <w:t xml:space="preserve">e will be rounding our predictions to the nearest 0.5. </w:t>
       </w:r>
       <w:bookmarkStart w:id="0" w:name="_GoBack"/>
       <w:bookmarkEnd w:id="0"/>
-      <w:r>
-        <w:rPr>
-          <w:rFonts w:ascii="Times New Roman" w:hAnsi="Times New Roman" w:cs="Times New Roman"/>
-        </w:rPr>
-        <w:t xml:space="preserve"> nearest 0.5. </w:t>
-      </w:r>
     </w:p>
     <w:p>
       <w:pPr>
@@ -274,7 +268,21 @@
           <w:rFonts w:ascii="Times New Roman" w:hAnsi="Times New Roman" w:cs="Times New Roman"/>
           <w:bCs/>
         </w:rPr>
-        <w:t>We first looked into the property of the rating data. For each movie, we extract the average rating among all users (average rating) and the number of users who rate the movie (rating counts). We plotted the correlation between rating counts and a</w:t>
+        <w:t xml:space="preserve">We first looked into the property of the rating data. For each movie, we extract the average rating among all users (average rating) and the number of users who rate the movie (rating counts). We plotted the correlation </w:t>
+      </w:r>
+      <w:r>
+        <w:rPr>
+          <w:rFonts w:ascii="Times New Roman" w:hAnsi="Times New Roman" w:cs="Times New Roman"/>
+          <w:bCs/>
+        </w:rPr>
+        <w:t xml:space="preserve">(shown in Figure 1) </w:t>
+      </w:r>
+      <w:r>
+        <w:rPr>
+          <w:rFonts w:ascii="Times New Roman" w:hAnsi="Times New Roman" w:cs="Times New Roman"/>
+          <w:bCs/>
+        </w:rPr>
+        <w:t>between rating counts and a</w:t>
       </w:r>
       <w:r>
         <w:rPr>
@@ -283,14 +291,13 @@
         </w:rPr>
         <w:t>verage rating and found that:</w:t>
       </w:r>
-    </w:p>
-    <w:p>
-      <w:pPr>
-        <w:rPr>
-          <w:rFonts w:ascii="Times New Roman" w:hAnsi="Times New Roman" w:cs="Times New Roman"/>
-          <w:bCs/>
-        </w:rPr>
-      </w:pPr>
+      <w:r>
+        <w:rPr>
+          <w:rFonts w:ascii="Times New Roman" w:hAnsi="Times New Roman" w:cs="Times New Roman"/>
+          <w:bCs/>
+        </w:rPr>
+        <w:t xml:space="preserve"> (</w:t>
+      </w:r>
       <w:r>
         <w:rPr>
           <w:rFonts w:ascii="Times New Roman" w:hAnsi="Times New Roman" w:cs="Times New Roman"/>
@@ -340,20 +347,12 @@
         </w:rPr>
         <w:t xml:space="preserve"> </w:t>
       </w:r>
-    </w:p>
-    <w:p>
-      <w:pPr>
-        <w:rPr>
-          <w:rFonts w:ascii="Times New Roman" w:hAnsi="Times New Roman" w:cs="Times New Roman"/>
-          <w:bCs/>
-        </w:rPr>
-      </w:pPr>
-      <w:r>
-        <w:rPr>
-          <w:rFonts w:ascii="Times New Roman" w:hAnsi="Times New Roman" w:cs="Times New Roman"/>
-          <w:bCs/>
-        </w:rPr>
-        <w:t xml:space="preserve">2). </w:t>
+      <w:r>
+        <w:rPr>
+          <w:rFonts w:ascii="Times New Roman" w:hAnsi="Times New Roman" w:cs="Times New Roman"/>
+          <w:bCs/>
+        </w:rPr>
+        <w:t>(2)</w:t>
       </w:r>
       <w:r>
         <w:rPr>
@@ -383,10 +382,9 @@
           <w:noProof/>
           <w:lang w:val="en-CA" w:eastAsia="zh-CN"/>
         </w:rPr>
-        <w:lastRenderedPageBreak/>
         <w:drawing>
-          <wp:inline distT="0" distB="0" distL="0" distR="0" wp14:anchorId="416A9DA1" wp14:editId="7332485D">
-            <wp:extent cx="2476500" cy="2161309"/>
+          <wp:inline distT="0" distB="0" distL="0" distR="0" wp14:anchorId="416A9DA1" wp14:editId="1200D6A4">
+            <wp:extent cx="2232998" cy="1948797"/>
             <wp:effectExtent l="0" t="0" r="0" b="0"/>
             <wp:docPr id="5" name="Picture 5"/>
             <wp:cNvGraphicFramePr>
@@ -408,7 +406,7 @@
                   <pic:spPr>
                     <a:xfrm>
                       <a:off x="0" y="0"/>
-                      <a:ext cx="2485310" cy="2168997"/>
+                      <a:ext cx="2276746" cy="1986977"/>
                     </a:xfrm>
                     <a:prstGeom prst="rect">
                       <a:avLst/>
@@ -449,195 +447,148 @@
           <w:rFonts w:ascii="Times New Roman" w:hAnsi="Times New Roman" w:cs="Times New Roman"/>
           <w:bCs/>
         </w:rPr>
-        <w:t>Our initial approach is to check the correlation between differ</w:t>
-      </w:r>
-      <w:r>
-        <w:rPr>
-          <w:rFonts w:ascii="Times New Roman" w:hAnsi="Times New Roman" w:cs="Times New Roman"/>
-          <w:bCs/>
-        </w:rPr>
-        <w:t xml:space="preserve">ent movies including linear correlation (Pearson correlation) and nonlinear correlation (Spearman correlation). </w:t>
-      </w:r>
-    </w:p>
-    <w:p>
-      <w:pPr>
-        <w:rPr>
-          <w:rFonts w:ascii="Times New Roman" w:hAnsi="Times New Roman" w:cs="Times New Roman"/>
-          <w:b/>
-          <w:bCs/>
-        </w:rPr>
-      </w:pPr>
-    </w:p>
-    <w:p>
-      <w:pPr>
-        <w:rPr>
-          <w:rFonts w:ascii="Times New Roman" w:hAnsi="Times New Roman" w:cs="Times New Roman"/>
-          <w:b/>
-          <w:bCs/>
-        </w:rPr>
-      </w:pPr>
-    </w:p>
-    <w:p>
-      <w:pPr>
-        <w:rPr>
-          <w:rFonts w:ascii="Times New Roman" w:hAnsi="Times New Roman" w:cs="Times New Roman"/>
-          <w:b/>
-          <w:bCs/>
-        </w:rPr>
-      </w:pPr>
-    </w:p>
-    <w:p>
-      <w:pPr>
-        <w:rPr>
-          <w:rFonts w:ascii="Times New Roman" w:hAnsi="Times New Roman" w:cs="Times New Roman"/>
-          <w:b/>
-          <w:bCs/>
-        </w:rPr>
-      </w:pPr>
-    </w:p>
-    <w:p>
-      <w:pPr>
-        <w:rPr>
-          <w:rFonts w:ascii="Times New Roman" w:hAnsi="Times New Roman" w:cs="Times New Roman"/>
-          <w:b/>
-          <w:bCs/>
-        </w:rPr>
-      </w:pPr>
-    </w:p>
-    <w:p>
-      <w:pPr>
-        <w:rPr>
-          <w:rFonts w:ascii="Times New Roman" w:hAnsi="Times New Roman" w:cs="Times New Roman"/>
-          <w:b/>
-          <w:bCs/>
-        </w:rPr>
-      </w:pPr>
-    </w:p>
-    <w:p>
-      <w:pPr>
-        <w:rPr>
-          <w:rFonts w:ascii="Times New Roman" w:hAnsi="Times New Roman" w:cs="Times New Roman"/>
-          <w:b/>
-          <w:bCs/>
-        </w:rPr>
-      </w:pPr>
-    </w:p>
-    <w:p>
-      <w:pPr>
-        <w:rPr>
-          <w:rFonts w:ascii="Times New Roman" w:hAnsi="Times New Roman" w:cs="Times New Roman"/>
-          <w:b/>
-          <w:bCs/>
-        </w:rPr>
-      </w:pPr>
-    </w:p>
-    <w:p>
-      <w:pPr>
-        <w:rPr>
-          <w:rFonts w:ascii="Times New Roman" w:hAnsi="Times New Roman" w:cs="Times New Roman"/>
-          <w:b/>
-          <w:bCs/>
-        </w:rPr>
-      </w:pPr>
-    </w:p>
-    <w:p>
-      <w:pPr>
-        <w:rPr>
-          <w:rFonts w:ascii="Times New Roman" w:hAnsi="Times New Roman" w:cs="Times New Roman"/>
-          <w:b/>
-          <w:bCs/>
-        </w:rPr>
-      </w:pPr>
-    </w:p>
-    <w:p>
-      <w:pPr>
-        <w:rPr>
-          <w:rFonts w:ascii="Times New Roman" w:hAnsi="Times New Roman" w:cs="Times New Roman"/>
-          <w:b/>
-          <w:bCs/>
-        </w:rPr>
-      </w:pPr>
-    </w:p>
-    <w:p>
-      <w:pPr>
-        <w:rPr>
-          <w:rFonts w:ascii="Times New Roman" w:hAnsi="Times New Roman" w:cs="Times New Roman"/>
-          <w:b/>
-          <w:bCs/>
-        </w:rPr>
-      </w:pPr>
-    </w:p>
-    <w:p>
-      <w:pPr>
-        <w:rPr>
-          <w:rFonts w:ascii="Times New Roman" w:hAnsi="Times New Roman" w:cs="Times New Roman"/>
-          <w:b/>
-          <w:bCs/>
-        </w:rPr>
-      </w:pPr>
-    </w:p>
-    <w:p>
-      <w:pPr>
-        <w:rPr>
-          <w:rFonts w:ascii="Times New Roman" w:hAnsi="Times New Roman" w:cs="Times New Roman"/>
-          <w:b/>
-          <w:bCs/>
-        </w:rPr>
-      </w:pPr>
-    </w:p>
-    <w:p>
-      <w:pPr>
-        <w:rPr>
-          <w:rFonts w:ascii="Times New Roman" w:hAnsi="Times New Roman" w:cs="Times New Roman"/>
-          <w:b/>
-          <w:bCs/>
-        </w:rPr>
-      </w:pPr>
-    </w:p>
-    <w:p>
-      <w:pPr>
-        <w:rPr>
-          <w:rFonts w:ascii="Times New Roman" w:hAnsi="Times New Roman" w:cs="Times New Roman"/>
-          <w:b/>
-          <w:bCs/>
-        </w:rPr>
-      </w:pPr>
-    </w:p>
-    <w:p>
-      <w:pPr>
-        <w:rPr>
-          <w:rFonts w:ascii="Times New Roman" w:hAnsi="Times New Roman" w:cs="Times New Roman"/>
-          <w:b/>
-          <w:bCs/>
-        </w:rPr>
-      </w:pPr>
-    </w:p>
-    <w:p>
-      <w:pPr>
-        <w:rPr>
-          <w:rFonts w:ascii="Times New Roman" w:hAnsi="Times New Roman" w:cs="Times New Roman"/>
-          <w:b/>
-          <w:bCs/>
-        </w:rPr>
-      </w:pPr>
-    </w:p>
-    <w:p>
-      <w:pPr>
-        <w:rPr>
-          <w:rFonts w:ascii="Times New Roman" w:hAnsi="Times New Roman" w:cs="Times New Roman"/>
-          <w:b/>
-          <w:bCs/>
-        </w:rPr>
-      </w:pPr>
-    </w:p>
-    <w:p>
-      <w:pPr>
-        <w:rPr>
-          <w:rFonts w:ascii="Times New Roman" w:hAnsi="Times New Roman" w:cs="Times New Roman"/>
-          <w:b/>
-          <w:bCs/>
-        </w:rPr>
-      </w:pPr>
+        <w:lastRenderedPageBreak/>
+        <w:t xml:space="preserve">Our initial approach is to check the correlation between different movies including linear correlation (Pearson correlation) and nonlinear correlation (Spearman correlation). We calculated the Pearson correlation and Spearman correlation between every two movies. For each movie, we have a vector containing the rating from different users. The results are shown in Figure2.  </w:t>
+      </w:r>
+      <w:r>
+        <w:rPr>
+          <w:rFonts w:ascii="Times New Roman" w:hAnsi="Times New Roman" w:cs="Times New Roman"/>
+          <w:bCs/>
+        </w:rPr>
+        <w:t>We can see that most of the movie do not have any correlation</w:t>
+      </w:r>
+      <w:r>
+        <w:rPr>
+          <w:rFonts w:ascii="Times New Roman" w:hAnsi="Times New Roman" w:cs="Times New Roman"/>
+          <w:bCs/>
+        </w:rPr>
+        <w:t xml:space="preserve"> (coefficient = 0)</w:t>
+      </w:r>
+      <w:r>
+        <w:rPr>
+          <w:rFonts w:ascii="Times New Roman" w:hAnsi="Times New Roman" w:cs="Times New Roman"/>
+          <w:bCs/>
+        </w:rPr>
+        <w:t xml:space="preserve"> and we cannot </w:t>
+      </w:r>
+      <w:r>
+        <w:rPr>
+          <w:rFonts w:ascii="Times New Roman" w:hAnsi="Times New Roman" w:cs="Times New Roman"/>
+          <w:bCs/>
+        </w:rPr>
+        <w:t xml:space="preserve">correlation to predict the behavior between movies. </w:t>
+      </w:r>
+      <w:r>
+        <w:rPr>
+          <w:rFonts w:ascii="Times New Roman" w:hAnsi="Times New Roman" w:cs="Times New Roman"/>
+          <w:bCs/>
+        </w:rPr>
+        <w:t xml:space="preserve">This is because: </w:t>
+      </w:r>
+      <w:r>
+        <w:rPr>
+          <w:rFonts w:ascii="Times New Roman" w:hAnsi="Times New Roman" w:cs="Times New Roman"/>
+          <w:bCs/>
+        </w:rPr>
+        <w:t xml:space="preserve">(1) Due to the sparsity of the data, </w:t>
+      </w:r>
+      <w:r>
+        <w:rPr>
+          <w:rFonts w:ascii="Times New Roman" w:hAnsi="Times New Roman" w:cs="Times New Roman"/>
+          <w:bCs/>
+        </w:rPr>
+        <w:t xml:space="preserve">the multiplication will zeros and thus </w:t>
+      </w:r>
+      <w:r>
+        <w:rPr>
+          <w:rFonts w:ascii="Times New Roman" w:hAnsi="Times New Roman" w:cs="Times New Roman"/>
+          <w:bCs/>
+        </w:rPr>
+        <w:t xml:space="preserve">most of </w:t>
+      </w:r>
+      <w:r>
+        <w:rPr>
+          <w:rFonts w:ascii="Times New Roman" w:hAnsi="Times New Roman" w:cs="Times New Roman"/>
+          <w:bCs/>
+        </w:rPr>
+        <w:t xml:space="preserve">the correlation will be zeros. </w:t>
+      </w:r>
+      <w:r>
+        <w:rPr>
+          <w:rFonts w:ascii="Times New Roman" w:hAnsi="Times New Roman" w:cs="Times New Roman"/>
+          <w:bCs/>
+        </w:rPr>
+        <w:t xml:space="preserve">(2) This correlation only considers the rating of all users and fails to consider the preference of each user. </w:t>
+      </w:r>
+    </w:p>
+    <w:p>
+      <w:pPr>
+        <w:jc w:val="center"/>
+        <w:rPr>
+          <w:rFonts w:ascii="Times New Roman" w:hAnsi="Times New Roman" w:cs="Times New Roman"/>
+          <w:bCs/>
+        </w:rPr>
+      </w:pPr>
+      <w:r>
+        <w:rPr>
+          <w:rFonts w:ascii="Times New Roman" w:hAnsi="Times New Roman" w:cs="Times New Roman"/>
+          <w:bCs/>
+          <w:lang w:val="en-CA"/>
+        </w:rPr>
+        <w:drawing>
+          <wp:inline distT="0" distB="0" distL="0" distR="0" wp14:anchorId="3FD00F2B" wp14:editId="3BBD1F63">
+            <wp:extent cx="3073400" cy="2008871"/>
+            <wp:effectExtent l="0" t="0" r="0" b="0"/>
+            <wp:docPr id="7" name="Picture 4"/>
+            <wp:cNvGraphicFramePr>
+              <a:graphicFrameLocks xmlns:a="http://schemas.openxmlformats.org/drawingml/2006/main" noChangeAspect="1"/>
+            </wp:cNvGraphicFramePr>
+            <a:graphic xmlns:a="http://schemas.openxmlformats.org/drawingml/2006/main">
+              <a:graphicData uri="http://schemas.openxmlformats.org/drawingml/2006/picture">
+                <pic:pic xmlns:pic="http://schemas.openxmlformats.org/drawingml/2006/picture">
+                  <pic:nvPicPr>
+                    <pic:cNvPr id="5" name="Picture 4"/>
+                    <pic:cNvPicPr>
+                      <a:picLocks noChangeAspect="1"/>
+                    </pic:cNvPicPr>
+                  </pic:nvPicPr>
+                  <pic:blipFill>
+                    <a:blip r:embed="rId7"/>
+                    <a:stretch>
+                      <a:fillRect/>
+                    </a:stretch>
+                  </pic:blipFill>
+                  <pic:spPr>
+                    <a:xfrm>
+                      <a:off x="0" y="0"/>
+                      <a:ext cx="3077674" cy="2011665"/>
+                    </a:xfrm>
+                    <a:prstGeom prst="rect">
+                      <a:avLst/>
+                    </a:prstGeom>
+                  </pic:spPr>
+                </pic:pic>
+              </a:graphicData>
+            </a:graphic>
+          </wp:inline>
+        </w:drawing>
+      </w:r>
+    </w:p>
+    <w:p>
+      <w:pPr>
+        <w:jc w:val="center"/>
+        <w:rPr>
+          <w:rFonts w:ascii="Times New Roman" w:hAnsi="Times New Roman" w:cs="Times New Roman"/>
+          <w:bCs/>
+        </w:rPr>
+      </w:pPr>
+      <w:r>
+        <w:rPr>
+          <w:rFonts w:ascii="Times New Roman" w:hAnsi="Times New Roman" w:cs="Times New Roman"/>
+          <w:bCs/>
+        </w:rPr>
+        <w:t>Figure 2. Histogram of correlation between every two movies.</w:t>
+      </w:r>
     </w:p>
     <w:p>
       <w:pPr>
@@ -954,7 +905,14 @@
         <w:rPr>
           <w:rFonts w:ascii="Times New Roman" w:hAnsi="Times New Roman" w:cs="Times New Roman"/>
         </w:rPr>
-        <w:t xml:space="preserve"> dataset, we decided to construct a synthetic dataset which we could use to first build and test our algorithms in a controlled manner before tackling the real-world data. This would better help us understand our best-case scenarios when testing each algorithm on the actual dataset. </w:t>
+        <w:t xml:space="preserve"> dataset, we decided to construct a synthetic dataset which we could use to first build and test our algorithms in a controlled manner before tackling the real-world </w:t>
+      </w:r>
+      <w:r>
+        <w:rPr>
+          <w:rFonts w:ascii="Times New Roman" w:hAnsi="Times New Roman" w:cs="Times New Roman"/>
+        </w:rPr>
+        <w:lastRenderedPageBreak/>
+        <w:t xml:space="preserve">data. This would better help us understand our best-case scenarios when testing each algorithm on the actual dataset. </w:t>
       </w:r>
       <w:r>
         <w:rPr>
@@ -1006,7 +964,7 @@
                     <pic:cNvPicPr/>
                   </pic:nvPicPr>
                   <pic:blipFill>
-                    <a:blip r:embed="rId7">
+                    <a:blip r:embed="rId8">
                       <a:extLst>
                         <a:ext uri="{28A0092B-C50C-407E-A947-70E740481C1C}">
                           <a14:useLocalDpi xmlns:a14="http://schemas.microsoft.com/office/drawing/2010/main" val="0"/>
@@ -1091,7 +1049,6 @@
           <w:noProof/>
           <w:lang w:val="en-CA" w:eastAsia="zh-CN"/>
         </w:rPr>
-        <w:lastRenderedPageBreak/>
         <w:drawing>
           <wp:inline distT="0" distB="0" distL="0" distR="0" wp14:anchorId="205DE9D8" wp14:editId="2AB39720">
             <wp:extent cx="2146449" cy="1726390"/>
@@ -1108,7 +1065,7 @@
                     <pic:cNvPicPr/>
                   </pic:nvPicPr>
                   <pic:blipFill>
-                    <a:blip r:embed="rId8">
+                    <a:blip r:embed="rId9">
                       <a:extLst>
                         <a:ext uri="{28A0092B-C50C-407E-A947-70E740481C1C}">
                           <a14:useLocalDpi xmlns:a14="http://schemas.microsoft.com/office/drawing/2010/main" val="0"/>
@@ -1196,7 +1153,21 @@
         <w:rPr>
           <w:rFonts w:ascii="Times New Roman" w:hAnsi="Times New Roman" w:cs="Times New Roman"/>
         </w:rPr>
-        <w:t xml:space="preserve">.  From here, it is quite clear that, as expected, the CCR is indeed largely affected by matrix density dropping as low as 30% when at 5%  while reaching almost perfect classification starting at 45% density. </w:t>
+        <w:t>.  From here, it is quite clear that, as expected, the CCR is indeed largely affected by matrix density dropping as low as 30% when at 5</w:t>
+      </w:r>
+      <w:proofErr w:type="gramStart"/>
+      <w:r>
+        <w:rPr>
+          <w:rFonts w:ascii="Times New Roman" w:hAnsi="Times New Roman" w:cs="Times New Roman"/>
+        </w:rPr>
+        <w:t>%  while</w:t>
+      </w:r>
+      <w:proofErr w:type="gramEnd"/>
+      <w:r>
+        <w:rPr>
+          <w:rFonts w:ascii="Times New Roman" w:hAnsi="Times New Roman" w:cs="Times New Roman"/>
+        </w:rPr>
+        <w:t xml:space="preserve"> reaching almost perfect classification starting at 45% density. </w:t>
       </w:r>
     </w:p>
     <w:p>
@@ -1228,7 +1199,7 @@
                     <pic:cNvPicPr/>
                   </pic:nvPicPr>
                   <pic:blipFill>
-                    <a:blip r:embed="rId9">
+                    <a:blip r:embed="rId10">
                       <a:extLst>
                         <a:ext uri="{28A0092B-C50C-407E-A947-70E740481C1C}">
                           <a14:useLocalDpi xmlns:a14="http://schemas.microsoft.com/office/drawing/2010/main" val="0"/>
@@ -1289,6 +1260,7 @@
           <w:b/>
           <w:bCs/>
         </w:rPr>
+        <w:lastRenderedPageBreak/>
         <w:t xml:space="preserve">Actual Dataset </w:t>
       </w:r>
     </w:p>
@@ -1667,7 +1639,6 @@
           <w:b/>
           <w:bCs/>
         </w:rPr>
-        <w:lastRenderedPageBreak/>
         <w:t>References</w:t>
       </w:r>
     </w:p>
@@ -1944,7 +1915,7 @@
 </file>
 
 <file path=word/numbering.xml><?xml version="1.0" encoding="utf-8"?>
-<w:numbering xmlns:wpc="http://schemas.microsoft.com/office/word/2010/wordprocessingCanvas" xmlns:cx="http://schemas.microsoft.com/office/drawing/2014/chartex" xmlns:cx1="http://schemas.microsoft.com/office/drawing/2015/9/8/chartex" xmlns:cx2="http://schemas.microsoft.com/office/drawing/2015/10/21/chartex" xmlns:cx3="http://schemas.microsoft.com/office/drawing/2016/5/9/chartex" xmlns:cx4="http://schemas.microsoft.com/office/drawing/2016/5/10/chartex" xmlns:cx5="http://schemas.microsoft.com/office/drawing/2016/5/11/chartex" xmlns:cx6="http://schemas.microsoft.com/office/drawing/2016/5/12/chartex" xmlns:cx7="http://schemas.microsoft.com/office/drawing/2016/5/13/chartex" xmlns:cx8="http://schemas.microsoft.com/office/drawing/2016/5/14/chartex" xmlns:mc="http://schemas.openxmlformats.org/markup-compatibility/2006" xmlns:aink="http://schemas.microsoft.com/office/drawing/2016/ink" xmlns:am3d="http://schemas.microsoft.com/office/drawing/2017/model3d" xmlns:o="urn:schemas-microsoft-com:office:office" xmlns:r="http://schemas.openxmlformats.org/officeDocument/2006/relationships" xmlns:m="http://schemas.openxmlformats.org/officeDocument/2006/math" xmlns:v="urn:schemas-microsoft-com:vml" xmlns:wp14="http://schemas.microsoft.com/office/word/2010/wordprocessingDrawing" xmlns:wp="http://schemas.openxmlformats.org/drawingml/2006/wordprocessingDrawing" xmlns:w10="urn:schemas-microsoft-com:office:word" xmlns:w="http://schemas.openxmlformats.org/wordprocessingml/2006/main" xmlns:w14="http://schemas.microsoft.com/office/word/2010/wordml" xmlns:w15="http://schemas.microsoft.com/office/word/2012/wordml" xmlns:w16cid="http://schemas.microsoft.com/office/word/2016/wordml/cid" xmlns:w16se="http://schemas.microsoft.com/office/word/2015/wordml/symex" xmlns:wpg="http://schemas.microsoft.com/office/word/2010/wordprocessingGroup" xmlns:wpi="http://schemas.microsoft.com/office/word/2010/wordprocessingInk" xmlns:wne="http://schemas.microsoft.com/office/word/2006/wordml" xmlns:wps="http://schemas.microsoft.com/office/word/2010/wordprocessingShape" mc:Ignorable="w14 w15 w16se w16cid wp14">
+<w:numbering xmlns:wpc="http://schemas.microsoft.com/office/word/2010/wordprocessingCanvas" xmlns:cx="http://schemas.microsoft.com/office/drawing/2014/chartex" xmlns:mc="http://schemas.openxmlformats.org/markup-compatibility/2006" xmlns:o="urn:schemas-microsoft-com:office:office" xmlns:r="http://schemas.openxmlformats.org/officeDocument/2006/relationships" xmlns:m="http://schemas.openxmlformats.org/officeDocument/2006/math" xmlns:v="urn:schemas-microsoft-com:vml" xmlns:wp14="http://schemas.microsoft.com/office/word/2010/wordprocessingDrawing" xmlns:wp="http://schemas.openxmlformats.org/drawingml/2006/wordprocessingDrawing" xmlns:w10="urn:schemas-microsoft-com:office:word" xmlns:w="http://schemas.openxmlformats.org/wordprocessingml/2006/main" xmlns:w14="http://schemas.microsoft.com/office/word/2010/wordml" xmlns:w15="http://schemas.microsoft.com/office/word/2012/wordml" xmlns:w16se="http://schemas.microsoft.com/office/word/2015/wordml/symex" xmlns:wpg="http://schemas.microsoft.com/office/word/2010/wordprocessingGroup" xmlns:wpi="http://schemas.microsoft.com/office/word/2010/wordprocessingInk" xmlns:wne="http://schemas.microsoft.com/office/word/2006/wordml" xmlns:wps="http://schemas.microsoft.com/office/word/2010/wordprocessingShape" mc:Ignorable="w14 w15 w16se wp14">
   <w:abstractNum w:abstractNumId="0" w15:restartNumberingAfterBreak="0">
     <w:nsid w:val="2D780586"/>
     <w:multiLevelType w:val="hybridMultilevel"/>
@@ -2064,7 +2035,7 @@
 </file>
 
 <file path=word/styles.xml><?xml version="1.0" encoding="utf-8"?>
-<w:styles xmlns:mc="http://schemas.openxmlformats.org/markup-compatibility/2006" xmlns:r="http://schemas.openxmlformats.org/officeDocument/2006/relationships" xmlns:w="http://schemas.openxmlformats.org/wordprocessingml/2006/main" xmlns:w14="http://schemas.microsoft.com/office/word/2010/wordml" xmlns:w15="http://schemas.microsoft.com/office/word/2012/wordml" xmlns:w16cid="http://schemas.microsoft.com/office/word/2016/wordml/cid" xmlns:w16se="http://schemas.microsoft.com/office/word/2015/wordml/symex" mc:Ignorable="w14 w15 w16se w16cid">
+<w:styles xmlns:mc="http://schemas.openxmlformats.org/markup-compatibility/2006" xmlns:r="http://schemas.openxmlformats.org/officeDocument/2006/relationships" xmlns:w="http://schemas.openxmlformats.org/wordprocessingml/2006/main" xmlns:w14="http://schemas.microsoft.com/office/word/2010/wordml" xmlns:w15="http://schemas.microsoft.com/office/word/2012/wordml" xmlns:w16se="http://schemas.microsoft.com/office/word/2015/wordml/symex" mc:Ignorable="w14 w15 w16se">
   <w:docDefaults>
     <w:rPrDefault>
       <w:rPr>
@@ -2080,7 +2051,7 @@
       </w:pPr>
     </w:pPrDefault>
   </w:docDefaults>
-  <w:latentStyles w:defLockedState="0" w:defUIPriority="99" w:defSemiHidden="0" w:defUnhideWhenUsed="0" w:defQFormat="0" w:count="376">
+  <w:latentStyles w:defLockedState="0" w:defUIPriority="99" w:defSemiHidden="0" w:defUnhideWhenUsed="0" w:defQFormat="0" w:count="371">
     <w:lsdException w:name="Normal" w:uiPriority="0" w:qFormat="1"/>
     <w:lsdException w:name="heading 1" w:uiPriority="9" w:qFormat="1"/>
     <w:lsdException w:name="heading 2" w:semiHidden="1" w:uiPriority="9" w:unhideWhenUsed="1" w:qFormat="1"/>
@@ -2186,6 +2157,7 @@
     <w:lsdException w:name="HTML Sample" w:semiHidden="1" w:unhideWhenUsed="1"/>
     <w:lsdException w:name="HTML Typewriter" w:semiHidden="1" w:unhideWhenUsed="1"/>
     <w:lsdException w:name="HTML Variable" w:semiHidden="1" w:unhideWhenUsed="1"/>
+    <w:lsdException w:name="Normal Table" w:semiHidden="1" w:unhideWhenUsed="1"/>
     <w:lsdException w:name="annotation subject" w:semiHidden="1" w:unhideWhenUsed="1"/>
     <w:lsdException w:name="No List" w:semiHidden="1" w:unhideWhenUsed="1"/>
     <w:lsdException w:name="Outline List 1" w:semiHidden="1" w:unhideWhenUsed="1"/>
@@ -2228,8 +2200,11 @@
     <w:lsdException w:name="Table Contemporary" w:semiHidden="1" w:unhideWhenUsed="1"/>
     <w:lsdException w:name="Table Elegant" w:semiHidden="1" w:unhideWhenUsed="1"/>
     <w:lsdException w:name="Table Professional" w:semiHidden="1" w:unhideWhenUsed="1"/>
+    <w:lsdException w:name="Table Subtle 1" w:semiHidden="1" w:unhideWhenUsed="1"/>
     <w:lsdException w:name="Table Subtle 2" w:semiHidden="1" w:unhideWhenUsed="1"/>
     <w:lsdException w:name="Table Web 1" w:semiHidden="1" w:unhideWhenUsed="1"/>
+    <w:lsdException w:name="Table Web 2" w:semiHidden="1" w:unhideWhenUsed="1"/>
+    <w:lsdException w:name="Table Web 3" w:semiHidden="1" w:unhideWhenUsed="1"/>
     <w:lsdException w:name="Balloon Text" w:semiHidden="1" w:unhideWhenUsed="1"/>
     <w:lsdException w:name="Table Grid" w:uiPriority="39"/>
     <w:lsdException w:name="Table Theme" w:semiHidden="1" w:unhideWhenUsed="1"/>
@@ -2448,11 +2423,6 @@
     <w:lsdException w:name="List Table 5 Dark Accent 6" w:uiPriority="50"/>
     <w:lsdException w:name="List Table 6 Colorful Accent 6" w:uiPriority="51"/>
     <w:lsdException w:name="List Table 7 Colorful Accent 6" w:uiPriority="52"/>
-    <w:lsdException w:name="Mention" w:semiHidden="1" w:unhideWhenUsed="1"/>
-    <w:lsdException w:name="Smart Hyperlink" w:semiHidden="1" w:unhideWhenUsed="1"/>
-    <w:lsdException w:name="Hashtag" w:semiHidden="1" w:unhideWhenUsed="1"/>
-    <w:lsdException w:name="Unresolved Mention" w:semiHidden="1" w:unhideWhenUsed="1"/>
-    <w:lsdException w:name="Smart Link" w:semiHidden="1" w:unhideWhenUsed="1"/>
   </w:latentStyles>
   <w:style w:type="paragraph" w:default="1" w:styleId="Normal">
     <w:name w:val="Normal"/>
@@ -2461,7 +2431,6 @@
   <w:style w:type="character" w:default="1" w:styleId="DefaultParagraphFont">
     <w:name w:val="Default Paragraph Font"/>
     <w:uiPriority w:val="1"/>
-    <w:semiHidden/>
     <w:unhideWhenUsed/>
   </w:style>
   <w:style w:type="table" w:default="1" w:styleId="TableNormal">

</xml_diff>